<commit_message>
h3 submissin and hw4 files
</commit_message>
<xml_diff>
--- a/hw3/4/q4C.docx
+++ b/hw3/4/q4C.docx
@@ -1,13 +1,13 @@
 
 <file path=word/document.xml><?xml version="1.0" encoding="utf-8"?>
-<w:document xmlns:wpc="http://schemas.microsoft.com/office/word/2010/wordprocessingCanvas" xmlns:cx="http://schemas.microsoft.com/office/drawing/2014/chartex" xmlns:cx1="http://schemas.microsoft.com/office/drawing/2015/9/8/chartex" xmlns:cx2="http://schemas.microsoft.com/office/drawing/2015/10/21/chartex" xmlns:cx3="http://schemas.microsoft.com/office/drawing/2016/5/9/chartex" xmlns:cx4="http://schemas.microsoft.com/office/drawing/2016/5/10/chartex" xmlns:cx5="http://schemas.microsoft.com/office/drawing/2016/5/11/chartex" xmlns:mc="http://schemas.openxmlformats.org/markup-compatibility/2006" xmlns:o="urn:schemas-microsoft-com:office:office" xmlns:r="http://schemas.openxmlformats.org/officeDocument/2006/relationships" xmlns:m="http://schemas.openxmlformats.org/officeDocument/2006/math" xmlns:v="urn:schemas-microsoft-com:vml" xmlns:wp14="http://schemas.microsoft.com/office/word/2010/wordprocessingDrawing" xmlns:wp="http://schemas.openxmlformats.org/drawingml/2006/wordprocessingDrawing" xmlns:w10="urn:schemas-microsoft-com:office:word" xmlns:w="http://schemas.openxmlformats.org/wordprocessingml/2006/main" xmlns:w14="http://schemas.microsoft.com/office/word/2010/wordml" xmlns:w15="http://schemas.microsoft.com/office/word/2012/wordml" xmlns:w16se="http://schemas.microsoft.com/office/word/2015/wordml/symex" xmlns:wpg="http://schemas.microsoft.com/office/word/2010/wordprocessingGroup" xmlns:wpi="http://schemas.microsoft.com/office/word/2010/wordprocessingInk" xmlns:wne="http://schemas.microsoft.com/office/word/2006/wordml" xmlns:wps="http://schemas.microsoft.com/office/word/2010/wordprocessingShape" mc:Ignorable="w14 w15 w16se wp14">
+<w:document xmlns:wpc="http://schemas.microsoft.com/office/word/2010/wordprocessingCanvas" xmlns:mc="http://schemas.openxmlformats.org/markup-compatibility/2006" xmlns:o="urn:schemas-microsoft-com:office:office" xmlns:r="http://schemas.openxmlformats.org/officeDocument/2006/relationships" xmlns:m="http://schemas.openxmlformats.org/officeDocument/2006/math" xmlns:v="urn:schemas-microsoft-com:vml" xmlns:wp14="http://schemas.microsoft.com/office/word/2010/wordprocessingDrawing" xmlns:wp="http://schemas.openxmlformats.org/drawingml/2006/wordprocessingDrawing" xmlns:w10="urn:schemas-microsoft-com:office:word" xmlns:w="http://schemas.openxmlformats.org/wordprocessingml/2006/main" xmlns:w14="http://schemas.microsoft.com/office/word/2010/wordml" xmlns:w15="http://schemas.microsoft.com/office/word/2012/wordml" xmlns:wpg="http://schemas.microsoft.com/office/word/2010/wordprocessingGroup" xmlns:wpi="http://schemas.microsoft.com/office/word/2010/wordprocessingInk" xmlns:wne="http://schemas.microsoft.com/office/word/2006/wordml" xmlns:wps="http://schemas.microsoft.com/office/word/2010/wordprocessingShape" mc:Ignorable="w14 w15 wp14">
   <w:body>
     <w:p>
       <w:pPr>
         <w:pStyle w:val="Heading1"/>
         <w:rPr>
-          <w:sz w:val="16"/>
-          <w:szCs w:val="16"/>
+          <w:sz w:val="24"/>
+          <w:szCs w:val="24"/>
           <w:u w:val="single"/>
           <w:rtl/>
         </w:rPr>
@@ -15,8 +15,8 @@
       <w:r>
         <w:rPr>
           <w:rFonts w:hint="cs"/>
-          <w:sz w:val="16"/>
-          <w:szCs w:val="16"/>
+          <w:sz w:val="24"/>
+          <w:szCs w:val="24"/>
           <w:u w:val="single"/>
           <w:rtl/>
         </w:rPr>
@@ -25,8 +25,8 @@
       <w:r>
         <w:rPr>
           <w:rFonts w:hint="cs"/>
-          <w:sz w:val="16"/>
-          <w:szCs w:val="16"/>
+          <w:sz w:val="24"/>
+          <w:szCs w:val="24"/>
           <w:u w:val="single"/>
         </w:rPr>
         <w:t>N</w:t>
@@ -34,8 +34,8 @@
       <w:r>
         <w:rPr>
           <w:rFonts w:hint="cs"/>
-          <w:sz w:val="16"/>
-          <w:szCs w:val="16"/>
+          <w:sz w:val="24"/>
+          <w:szCs w:val="24"/>
           <w:u w:val="single"/>
           <w:rtl/>
         </w:rPr>
@@ -44,8 +44,8 @@
       <w:r>
         <w:rPr>
           <w:rFonts w:hint="cs"/>
-          <w:sz w:val="16"/>
-          <w:szCs w:val="16"/>
+          <w:sz w:val="24"/>
+          <w:szCs w:val="24"/>
           <w:u w:val="single"/>
         </w:rPr>
         <w:t>K</w:t>
@@ -53,8 +53,8 @@
       <w:r>
         <w:rPr>
           <w:rFonts w:hint="cs"/>
-          <w:sz w:val="16"/>
-          <w:szCs w:val="16"/>
+          <w:sz w:val="24"/>
+          <w:szCs w:val="24"/>
           <w:u w:val="single"/>
           <w:rtl/>
         </w:rPr>
@@ -63,8 +63,8 @@
       <w:r>
         <w:rPr>
           <w:rFonts w:hint="cs"/>
-          <w:sz w:val="16"/>
-          <w:szCs w:val="16"/>
+          <w:sz w:val="24"/>
+          <w:szCs w:val="24"/>
           <w:u w:val="single"/>
         </w:rPr>
         <w:t>OPTIMIZE</w:t>
@@ -72,8 +72,8 @@
       <w:r>
         <w:rPr>
           <w:rFonts w:hint="cs"/>
-          <w:sz w:val="16"/>
-          <w:szCs w:val="16"/>
+          <w:sz w:val="24"/>
+          <w:szCs w:val="24"/>
           <w:u w:val="single"/>
           <w:rtl/>
         </w:rPr>
@@ -84,15 +84,15 @@
       <w:pPr>
         <w:pStyle w:val="Subtitle"/>
         <w:rPr>
-          <w:sz w:val="16"/>
-          <w:szCs w:val="16"/>
-        </w:rPr>
-      </w:pPr>
-      <w:r>
-        <w:rPr>
-          <w:rFonts w:hint="cs"/>
-          <w:sz w:val="16"/>
-          <w:szCs w:val="16"/>
+          <w:sz w:val="24"/>
+          <w:szCs w:val="24"/>
+        </w:rPr>
+      </w:pPr>
+      <w:r>
+        <w:rPr>
+          <w:rFonts w:hint="cs"/>
+          <w:sz w:val="24"/>
+          <w:szCs w:val="24"/>
           <w:rtl/>
         </w:rPr>
         <w:t>התוצאות עבור שנים 2014-2016 ברזולוציה של 5 דקות</w:t>
@@ -100,8 +100,8 @@
       <w:r>
         <w:rPr>
           <w:rFonts w:hint="cs"/>
-          <w:sz w:val="16"/>
-          <w:szCs w:val="16"/>
+          <w:sz w:val="24"/>
+          <w:szCs w:val="24"/>
           <w:rtl/>
         </w:rPr>
         <w:t>.</w:t>
@@ -115,24 +115,32 @@
           <w:numId w:val="1"/>
         </w:numPr>
         <w:rPr>
-          <w:sz w:val="16"/>
-          <w:szCs w:val="16"/>
-          <w:rtl/>
-        </w:rPr>
-      </w:pPr>
-      <w:r>
-        <w:rPr>
-          <w:rFonts w:hint="cs"/>
-          <w:sz w:val="16"/>
-          <w:szCs w:val="16"/>
+          <w:sz w:val="24"/>
+          <w:szCs w:val="24"/>
+          <w:rtl/>
+        </w:rPr>
+      </w:pPr>
+      <w:r>
+        <w:rPr>
+          <w:rFonts w:hint="cs"/>
+          <w:sz w:val="24"/>
+          <w:szCs w:val="24"/>
         </w:rPr>
         <w:t>SPY</w:t>
       </w:r>
     </w:p>
     <w:p>
+      <w:pPr>
+        <w:rPr>
+          <w:sz w:val="24"/>
+          <w:szCs w:val="24"/>
+        </w:rPr>
+      </w:pPr>
       <w:r>
         <w:rPr>
           <w:noProof/>
+          <w:sz w:val="24"/>
+          <w:szCs w:val="24"/>
         </w:rPr>
         <w:drawing>
           <wp:inline distT="0" distB="0" distL="0" distR="0" wp14:anchorId="7BED0CA2" wp14:editId="0CEC5516">
@@ -179,14 +187,14 @@
           <w:numId w:val="1"/>
         </w:numPr>
         <w:rPr>
-          <w:sz w:val="16"/>
-          <w:szCs w:val="16"/>
-        </w:rPr>
-      </w:pPr>
-      <w:r>
-        <w:rPr>
-          <w:sz w:val="16"/>
-          <w:szCs w:val="16"/>
+          <w:sz w:val="24"/>
+          <w:szCs w:val="24"/>
+        </w:rPr>
+      </w:pPr>
+      <w:r>
+        <w:rPr>
+          <w:sz w:val="24"/>
+          <w:szCs w:val="24"/>
         </w:rPr>
         <w:t>QQQ</w:t>
       </w:r>
@@ -195,10 +203,16 @@
       <w:pPr>
         <w:pStyle w:val="ListParagraph"/>
         <w:ind w:left="0"/>
+        <w:rPr>
+          <w:sz w:val="24"/>
+          <w:szCs w:val="24"/>
+        </w:rPr>
       </w:pPr>
       <w:r>
         <w:rPr>
           <w:noProof/>
+          <w:sz w:val="24"/>
+          <w:szCs w:val="24"/>
         </w:rPr>
         <w:drawing>
           <wp:inline distT="0" distB="0" distL="0" distR="0" wp14:anchorId="381CBD0E" wp14:editId="31ED0C77">
@@ -245,14 +259,14 @@
           <w:numId w:val="1"/>
         </w:numPr>
         <w:rPr>
-          <w:sz w:val="16"/>
-          <w:szCs w:val="16"/>
-        </w:rPr>
-      </w:pPr>
-      <w:r>
-        <w:rPr>
-          <w:sz w:val="16"/>
-          <w:szCs w:val="16"/>
+          <w:sz w:val="24"/>
+          <w:szCs w:val="24"/>
+        </w:rPr>
+      </w:pPr>
+      <w:r>
+        <w:rPr>
+          <w:sz w:val="24"/>
+          <w:szCs w:val="24"/>
         </w:rPr>
         <w:t>XLF</w:t>
       </w:r>
@@ -261,10 +275,16 @@
       <w:pPr>
         <w:pStyle w:val="ListParagraph"/>
         <w:ind w:left="0"/>
+        <w:rPr>
+          <w:sz w:val="24"/>
+          <w:szCs w:val="24"/>
+        </w:rPr>
       </w:pPr>
       <w:r>
         <w:rPr>
           <w:noProof/>
+          <w:sz w:val="24"/>
+          <w:szCs w:val="24"/>
         </w:rPr>
         <w:drawing>
           <wp:inline distT="0" distB="0" distL="0" distR="0" wp14:anchorId="4582D588" wp14:editId="746BFE87">
@@ -302,6 +322,8 @@
           </wp:inline>
         </w:drawing>
       </w:r>
+      <w:bookmarkStart w:id="0" w:name="_GoBack"/>
+      <w:bookmarkEnd w:id="0"/>
     </w:p>
     <w:p>
       <w:pPr>
@@ -311,22 +333,30 @@
           <w:numId w:val="1"/>
         </w:numPr>
         <w:rPr>
-          <w:sz w:val="16"/>
-          <w:szCs w:val="16"/>
-        </w:rPr>
-      </w:pPr>
-      <w:r>
-        <w:rPr>
-          <w:sz w:val="16"/>
-          <w:szCs w:val="16"/>
+          <w:sz w:val="24"/>
+          <w:szCs w:val="24"/>
+        </w:rPr>
+      </w:pPr>
+      <w:r>
+        <w:rPr>
+          <w:sz w:val="24"/>
+          <w:szCs w:val="24"/>
         </w:rPr>
         <w:t>XLE</w:t>
       </w:r>
     </w:p>
     <w:p>
+      <w:pPr>
+        <w:rPr>
+          <w:sz w:val="24"/>
+          <w:szCs w:val="24"/>
+        </w:rPr>
+      </w:pPr>
       <w:r>
         <w:rPr>
           <w:noProof/>
+          <w:sz w:val="24"/>
+          <w:szCs w:val="24"/>
         </w:rPr>
         <w:drawing>
           <wp:inline distT="0" distB="0" distL="0" distR="0" wp14:anchorId="79D64CBB" wp14:editId="2235DF38">
@@ -373,63 +403,71 @@
           <w:numId w:val="1"/>
         </w:numPr>
         <w:rPr>
-          <w:sz w:val="16"/>
-          <w:szCs w:val="16"/>
+          <w:sz w:val="24"/>
+          <w:szCs w:val="24"/>
         </w:rPr>
       </w:pPr>
       <w:proofErr w:type="spellStart"/>
       <w:r>
         <w:rPr>
-          <w:sz w:val="16"/>
-          <w:szCs w:val="16"/>
-        </w:rPr>
-        <w:lastRenderedPageBreak/>
+          <w:sz w:val="24"/>
+          <w:szCs w:val="24"/>
+        </w:rPr>
         <w:t>Sellshort</w:t>
       </w:r>
       <w:proofErr w:type="spellEnd"/>
       <w:r>
         <w:rPr>
-          <w:sz w:val="16"/>
-          <w:szCs w:val="16"/>
-        </w:rPr>
-        <w:t xml:space="preserve"> ( "</w:t>
+          <w:sz w:val="24"/>
+          <w:szCs w:val="24"/>
+        </w:rPr>
+        <w:t xml:space="preserve"> </w:t>
+      </w:r>
+      <w:proofErr w:type="gramStart"/>
+      <w:r>
+        <w:rPr>
+          <w:sz w:val="24"/>
+          <w:szCs w:val="24"/>
+        </w:rPr>
+        <w:t>( "</w:t>
       </w:r>
       <w:proofErr w:type="spellStart"/>
-      <w:r>
-        <w:rPr>
-          <w:sz w:val="16"/>
-          <w:szCs w:val="16"/>
+      <w:proofErr w:type="gramEnd"/>
+      <w:r>
+        <w:rPr>
+          <w:sz w:val="24"/>
+          <w:szCs w:val="24"/>
         </w:rPr>
         <w:t>HighSeq</w:t>
       </w:r>
       <w:proofErr w:type="spellEnd"/>
       <w:r>
         <w:rPr>
-          <w:sz w:val="16"/>
-          <w:szCs w:val="16"/>
+          <w:sz w:val="24"/>
+          <w:szCs w:val="24"/>
         </w:rPr>
         <w:t>" ) next bar at (Low - 0.02) stop</w:t>
       </w:r>
       <w:r>
         <w:rPr>
-          <w:sz w:val="16"/>
-          <w:szCs w:val="16"/>
+          <w:sz w:val="24"/>
+          <w:szCs w:val="24"/>
           <w:rtl/>
         </w:rPr>
         <w:t xml:space="preserve"> ;</w:t>
       </w:r>
       <w:r>
         <w:rPr>
-          <w:sz w:val="16"/>
-          <w:szCs w:val="16"/>
+          <w:sz w:val="24"/>
+          <w:szCs w:val="24"/>
         </w:rPr>
         <w:t xml:space="preserve"> </w:t>
       </w:r>
       <w:r>
         <w:rPr>
           <w:rFonts w:hint="cs"/>
-          <w:sz w:val="16"/>
-          <w:szCs w:val="16"/>
+          <w:sz w:val="24"/>
+          <w:szCs w:val="24"/>
           <w:rtl/>
         </w:rPr>
         <w:t xml:space="preserve">הנחנו שהייתה טעות בהנחיה(רשום גם ב </w:t>
@@ -437,8 +475,8 @@
       <w:proofErr w:type="spellStart"/>
       <w:r>
         <w:rPr>
-          <w:sz w:val="16"/>
-          <w:szCs w:val="16"/>
+          <w:sz w:val="24"/>
+          <w:szCs w:val="24"/>
         </w:rPr>
         <w:t>HighSeq</w:t>
       </w:r>
@@ -446,16 +484,16 @@
       <w:r>
         <w:rPr>
           <w:rFonts w:hint="cs"/>
-          <w:sz w:val="16"/>
-          <w:szCs w:val="16"/>
+          <w:sz w:val="24"/>
+          <w:szCs w:val="24"/>
           <w:rtl/>
         </w:rPr>
         <w:t xml:space="preserve"> לחכות שיעבור 0.2סנט). אנחנו הנחנו שצריך לזהות מגמה </w:t>
       </w:r>
       <w:r>
         <w:rPr>
-          <w:sz w:val="16"/>
-          <w:szCs w:val="16"/>
+          <w:sz w:val="24"/>
+          <w:szCs w:val="24"/>
           <w:rtl/>
         </w:rPr>
         <w:t>–</w:t>
@@ -463,8 +501,8 @@
       <w:r>
         <w:rPr>
           <w:rFonts w:hint="cs"/>
-          <w:sz w:val="16"/>
-          <w:szCs w:val="16"/>
+          <w:sz w:val="24"/>
+          <w:szCs w:val="24"/>
           <w:rtl/>
         </w:rPr>
         <w:t xml:space="preserve"> ולעשות </w:t>
@@ -472,24 +510,24 @@
       <w:r>
         <w:rPr>
           <w:rFonts w:hint="cs"/>
-          <w:sz w:val="16"/>
-          <w:szCs w:val="16"/>
+          <w:sz w:val="24"/>
+          <w:szCs w:val="24"/>
         </w:rPr>
         <w:t>SELL SHORT</w:t>
       </w:r>
       <w:r>
         <w:rPr>
           <w:rFonts w:hint="cs"/>
-          <w:sz w:val="16"/>
-          <w:szCs w:val="16"/>
+          <w:sz w:val="24"/>
+          <w:szCs w:val="24"/>
           <w:rtl/>
         </w:rPr>
         <w:t xml:space="preserve"> שיורד בבר הבא עוד 2 סנט </w:t>
       </w:r>
       <w:r>
         <w:rPr>
-          <w:sz w:val="16"/>
-          <w:szCs w:val="16"/>
+          <w:sz w:val="24"/>
+          <w:szCs w:val="24"/>
           <w:rtl/>
         </w:rPr>
         <w:t>–</w:t>
@@ -497,8 +535,8 @@
       <w:r>
         <w:rPr>
           <w:rFonts w:hint="cs"/>
-          <w:sz w:val="16"/>
-          <w:szCs w:val="16"/>
+          <w:sz w:val="24"/>
+          <w:szCs w:val="24"/>
           <w:rtl/>
         </w:rPr>
         <w:t xml:space="preserve"> כלומר מתחילה ירידה.</w:t>
@@ -512,21 +550,19 @@
           <w:numId w:val="1"/>
         </w:numPr>
         <w:rPr>
-          <w:sz w:val="16"/>
-          <w:szCs w:val="16"/>
-        </w:rPr>
-      </w:pPr>
-      <w:r>
-        <w:rPr>
-          <w:rFonts w:hint="cs"/>
-          <w:sz w:val="16"/>
-          <w:szCs w:val="16"/>
+          <w:sz w:val="24"/>
+          <w:szCs w:val="24"/>
+        </w:rPr>
+      </w:pPr>
+      <w:r>
+        <w:rPr>
+          <w:rFonts w:hint="cs"/>
+          <w:sz w:val="24"/>
+          <w:szCs w:val="24"/>
           <w:rtl/>
         </w:rPr>
         <w:t>כמו כן, נראה שבטעות הכנסנו את היום האחרון להיות ה 30.12.16</w:t>
       </w:r>
-      <w:bookmarkStart w:id="0" w:name="_GoBack"/>
-      <w:bookmarkEnd w:id="0"/>
     </w:p>
     <w:p>
       <w:pPr>
@@ -536,15 +572,15 @@
           <w:numId w:val="1"/>
         </w:numPr>
         <w:rPr>
-          <w:sz w:val="16"/>
-          <w:szCs w:val="16"/>
-        </w:rPr>
-      </w:pPr>
-      <w:r>
-        <w:rPr>
-          <w:rFonts w:hint="cs"/>
-          <w:sz w:val="16"/>
-          <w:szCs w:val="16"/>
+          <w:sz w:val="24"/>
+          <w:szCs w:val="24"/>
+        </w:rPr>
+      </w:pPr>
+      <w:r>
+        <w:rPr>
+          <w:rFonts w:hint="cs"/>
+          <w:sz w:val="24"/>
+          <w:szCs w:val="24"/>
           <w:rtl/>
         </w:rPr>
         <w:t xml:space="preserve">ניתוח: הזוגות המנצחים ( </w:t>
@@ -552,16 +588,16 @@
       <w:r>
         <w:rPr>
           <w:rFonts w:hint="cs"/>
-          <w:sz w:val="16"/>
-          <w:szCs w:val="16"/>
+          <w:sz w:val="24"/>
+          <w:szCs w:val="24"/>
         </w:rPr>
         <w:t>N</w:t>
       </w:r>
       <w:r>
         <w:rPr>
           <w:rFonts w:hint="cs"/>
-          <w:sz w:val="16"/>
-          <w:szCs w:val="16"/>
+          <w:sz w:val="24"/>
+          <w:szCs w:val="24"/>
           <w:rtl/>
         </w:rPr>
         <w:t xml:space="preserve"> ואז </w:t>
@@ -569,16 +605,16 @@
       <w:r>
         <w:rPr>
           <w:rFonts w:hint="cs"/>
-          <w:sz w:val="16"/>
-          <w:szCs w:val="16"/>
+          <w:sz w:val="24"/>
+          <w:szCs w:val="24"/>
         </w:rPr>
         <w:t>K</w:t>
       </w:r>
       <w:r>
         <w:rPr>
           <w:rFonts w:hint="cs"/>
-          <w:sz w:val="16"/>
-          <w:szCs w:val="16"/>
+          <w:sz w:val="24"/>
+          <w:szCs w:val="24"/>
           <w:rtl/>
         </w:rPr>
         <w:t xml:space="preserve"> , מסתכלים רק על </w:t>
@@ -586,16 +622,16 @@
       <w:r>
         <w:rPr>
           <w:rFonts w:hint="cs"/>
-          <w:sz w:val="16"/>
-          <w:szCs w:val="16"/>
+          <w:sz w:val="24"/>
+          <w:szCs w:val="24"/>
         </w:rPr>
         <w:t>N</w:t>
       </w:r>
       <w:r>
         <w:rPr>
           <w:rFonts w:hint="cs"/>
-          <w:sz w:val="16"/>
-          <w:szCs w:val="16"/>
+          <w:sz w:val="24"/>
+          <w:szCs w:val="24"/>
           <w:rtl/>
         </w:rPr>
         <w:t xml:space="preserve"> 3,5,7,10):</w:t>
@@ -609,23 +645,23 @@
           <w:numId w:val="1"/>
         </w:numPr>
         <w:rPr>
-          <w:sz w:val="16"/>
-          <w:szCs w:val="16"/>
-        </w:rPr>
-      </w:pPr>
-      <w:r>
-        <w:rPr>
-          <w:rFonts w:hint="cs"/>
-          <w:sz w:val="16"/>
-          <w:szCs w:val="16"/>
+          <w:sz w:val="24"/>
+          <w:szCs w:val="24"/>
+        </w:rPr>
+      </w:pPr>
+      <w:r>
+        <w:rPr>
+          <w:rFonts w:hint="cs"/>
+          <w:sz w:val="24"/>
+          <w:szCs w:val="24"/>
         </w:rPr>
         <w:t>SPY</w:t>
       </w:r>
       <w:r>
         <w:rPr>
           <w:rFonts w:hint="cs"/>
-          <w:sz w:val="16"/>
-          <w:szCs w:val="16"/>
+          <w:sz w:val="24"/>
+          <w:szCs w:val="24"/>
           <w:rtl/>
         </w:rPr>
         <w:t xml:space="preserve"> </w:t>
@@ -633,8 +669,8 @@
       <w:r>
         <w:rPr>
           <w:rFonts w:hint="cs"/>
-          <w:sz w:val="16"/>
-          <w:szCs w:val="16"/>
+          <w:sz w:val="24"/>
+          <w:szCs w:val="24"/>
           <w:rtl/>
         </w:rPr>
         <w:t>1,10</w:t>
@@ -648,23 +684,23 @@
           <w:numId w:val="1"/>
         </w:numPr>
         <w:rPr>
-          <w:sz w:val="16"/>
-          <w:szCs w:val="16"/>
-        </w:rPr>
-      </w:pPr>
-      <w:r>
-        <w:rPr>
-          <w:rFonts w:hint="cs"/>
-          <w:sz w:val="16"/>
-          <w:szCs w:val="16"/>
+          <w:sz w:val="24"/>
+          <w:szCs w:val="24"/>
+        </w:rPr>
+      </w:pPr>
+      <w:r>
+        <w:rPr>
+          <w:rFonts w:hint="cs"/>
+          <w:sz w:val="24"/>
+          <w:szCs w:val="24"/>
         </w:rPr>
         <w:t>QQQ</w:t>
       </w:r>
       <w:r>
         <w:rPr>
           <w:rFonts w:hint="cs"/>
-          <w:sz w:val="16"/>
-          <w:szCs w:val="16"/>
+          <w:sz w:val="24"/>
+          <w:szCs w:val="24"/>
           <w:rtl/>
         </w:rPr>
         <w:t xml:space="preserve"> 1,10</w:t>
@@ -678,23 +714,23 @@
           <w:numId w:val="1"/>
         </w:numPr>
         <w:rPr>
-          <w:sz w:val="16"/>
-          <w:szCs w:val="16"/>
-        </w:rPr>
-      </w:pPr>
-      <w:r>
-        <w:rPr>
-          <w:rFonts w:hint="cs"/>
-          <w:sz w:val="16"/>
-          <w:szCs w:val="16"/>
+          <w:sz w:val="24"/>
+          <w:szCs w:val="24"/>
+        </w:rPr>
+      </w:pPr>
+      <w:r>
+        <w:rPr>
+          <w:rFonts w:hint="cs"/>
+          <w:sz w:val="24"/>
+          <w:szCs w:val="24"/>
         </w:rPr>
         <w:t>XLF</w:t>
       </w:r>
       <w:r>
         <w:rPr>
           <w:rFonts w:hint="cs"/>
-          <w:sz w:val="16"/>
-          <w:szCs w:val="16"/>
+          <w:sz w:val="24"/>
+          <w:szCs w:val="24"/>
           <w:rtl/>
         </w:rPr>
         <w:t xml:space="preserve"> 0,5</w:t>
@@ -708,23 +744,23 @@
           <w:numId w:val="1"/>
         </w:numPr>
         <w:rPr>
-          <w:sz w:val="16"/>
-          <w:szCs w:val="16"/>
-        </w:rPr>
-      </w:pPr>
-      <w:r>
-        <w:rPr>
-          <w:rFonts w:hint="cs"/>
-          <w:sz w:val="16"/>
-          <w:szCs w:val="16"/>
+          <w:sz w:val="24"/>
+          <w:szCs w:val="24"/>
+        </w:rPr>
+      </w:pPr>
+      <w:r>
+        <w:rPr>
+          <w:rFonts w:hint="cs"/>
+          <w:sz w:val="24"/>
+          <w:szCs w:val="24"/>
         </w:rPr>
         <w:t>XLE</w:t>
       </w:r>
       <w:r>
         <w:rPr>
           <w:rFonts w:hint="cs"/>
-          <w:sz w:val="16"/>
-          <w:szCs w:val="16"/>
+          <w:sz w:val="24"/>
+          <w:szCs w:val="24"/>
           <w:rtl/>
         </w:rPr>
         <w:t xml:space="preserve"> 2,10</w:t>
@@ -738,23 +774,23 @@
           <w:numId w:val="1"/>
         </w:numPr>
         <w:rPr>
-          <w:sz w:val="16"/>
-          <w:szCs w:val="16"/>
-        </w:rPr>
-      </w:pPr>
-      <w:r>
-        <w:rPr>
-          <w:rFonts w:hint="cs"/>
-          <w:sz w:val="16"/>
-          <w:szCs w:val="16"/>
+          <w:sz w:val="24"/>
+          <w:szCs w:val="24"/>
+        </w:rPr>
+      </w:pPr>
+      <w:r>
+        <w:rPr>
+          <w:rFonts w:hint="cs"/>
+          <w:sz w:val="24"/>
+          <w:szCs w:val="24"/>
           <w:rtl/>
         </w:rPr>
         <w:t xml:space="preserve">כמובן שמספר הטריידים בכולם די קטן(במיוחד בהתחשב שהאסטרטגיה עובדת ברזולוציה של חמש דקות). אם נחכה מספיק נעשה רווחים קטנים(אנחנו מדברים על מספר די קטן של טריידים במשך שנתיים </w:t>
       </w:r>
       <w:r>
         <w:rPr>
-          <w:sz w:val="16"/>
-          <w:szCs w:val="16"/>
+          <w:sz w:val="24"/>
+          <w:szCs w:val="24"/>
           <w:rtl/>
         </w:rPr>
         <w:t>–</w:t>
@@ -762,8 +798,8 @@
       <w:r>
         <w:rPr>
           <w:rFonts w:hint="cs"/>
-          <w:sz w:val="16"/>
-          <w:szCs w:val="16"/>
+          <w:sz w:val="24"/>
+          <w:szCs w:val="24"/>
           <w:rtl/>
         </w:rPr>
         <w:t xml:space="preserve"> באיזור 50-150 תלוי באורך הרצף). </w:t>
@@ -777,15 +813,15 @@
           <w:numId w:val="1"/>
         </w:numPr>
         <w:rPr>
-          <w:sz w:val="16"/>
-          <w:szCs w:val="16"/>
-        </w:rPr>
-      </w:pPr>
-      <w:r>
-        <w:rPr>
-          <w:rFonts w:hint="cs"/>
-          <w:sz w:val="16"/>
-          <w:szCs w:val="16"/>
+          <w:sz w:val="24"/>
+          <w:szCs w:val="24"/>
+        </w:rPr>
+      </w:pPr>
+      <w:r>
+        <w:rPr>
+          <w:rFonts w:hint="cs"/>
+          <w:sz w:val="24"/>
+          <w:szCs w:val="24"/>
           <w:rtl/>
         </w:rPr>
         <w:t xml:space="preserve">מצד שני, אם נריץ את האסטרגיה על מספר מניות במקביל זה יכול להשתלם. </w:t>
@@ -799,15 +835,15 @@
           <w:numId w:val="1"/>
         </w:numPr>
         <w:rPr>
-          <w:sz w:val="16"/>
-          <w:szCs w:val="16"/>
-        </w:rPr>
-      </w:pPr>
-      <w:r>
-        <w:rPr>
-          <w:rFonts w:hint="cs"/>
-          <w:sz w:val="16"/>
-          <w:szCs w:val="16"/>
+          <w:sz w:val="24"/>
+          <w:szCs w:val="24"/>
+        </w:rPr>
+      </w:pPr>
+      <w:r>
+        <w:rPr>
+          <w:rFonts w:hint="cs"/>
+          <w:sz w:val="24"/>
+          <w:szCs w:val="24"/>
           <w:rtl/>
         </w:rPr>
         <w:t xml:space="preserve">רמת הסיכון היא די נמוכה לדעתנו, כי מניות אלו(לפחות </w:t>
@@ -815,16 +851,16 @@
       <w:r>
         <w:rPr>
           <w:rFonts w:hint="cs"/>
-          <w:sz w:val="16"/>
-          <w:szCs w:val="16"/>
+          <w:sz w:val="24"/>
+          <w:szCs w:val="24"/>
         </w:rPr>
         <w:t>QQQ</w:t>
       </w:r>
       <w:r>
         <w:rPr>
           <w:rFonts w:hint="cs"/>
-          <w:sz w:val="16"/>
-          <w:szCs w:val="16"/>
+          <w:sz w:val="24"/>
+          <w:szCs w:val="24"/>
           <w:rtl/>
         </w:rPr>
         <w:t xml:space="preserve"> ו</w:t>
@@ -832,16 +868,16 @@
       <w:r>
         <w:rPr>
           <w:rFonts w:hint="cs"/>
-          <w:sz w:val="16"/>
-          <w:szCs w:val="16"/>
+          <w:sz w:val="24"/>
+          <w:szCs w:val="24"/>
         </w:rPr>
         <w:t>SPY</w:t>
       </w:r>
       <w:r>
         <w:rPr>
           <w:rFonts w:hint="cs"/>
-          <w:sz w:val="16"/>
-          <w:szCs w:val="16"/>
+          <w:sz w:val="24"/>
+          <w:szCs w:val="24"/>
           <w:rtl/>
         </w:rPr>
         <w:t>) די יציבות. אז כאשר מוצאים כזה רצף ובודקים בבר הבא שהוא משנה מגמה (עולה/יורד 2 סנט תלוי מגמה) אז סביר להניח שהמניה תניב תיקון כמו שראינו בניתוח המניות.</w:t>
@@ -850,9 +886,8 @@
     <w:p>
       <w:pPr>
         <w:rPr>
-          <w:rFonts w:hint="cs"/>
-          <w:sz w:val="16"/>
-          <w:szCs w:val="16"/>
+          <w:sz w:val="24"/>
+          <w:szCs w:val="24"/>
           <w:rtl/>
         </w:rPr>
       </w:pPr>
@@ -870,7 +905,7 @@
 </file>
 
 <file path=word/numbering.xml><?xml version="1.0" encoding="utf-8"?>
-<w:numbering xmlns:wpc="http://schemas.microsoft.com/office/word/2010/wordprocessingCanvas" xmlns:cx="http://schemas.microsoft.com/office/drawing/2014/chartex" xmlns:cx1="http://schemas.microsoft.com/office/drawing/2015/9/8/chartex" xmlns:cx2="http://schemas.microsoft.com/office/drawing/2015/10/21/chartex" xmlns:cx3="http://schemas.microsoft.com/office/drawing/2016/5/9/chartex" xmlns:cx4="http://schemas.microsoft.com/office/drawing/2016/5/10/chartex" xmlns:cx5="http://schemas.microsoft.com/office/drawing/2016/5/11/chartex" xmlns:mc="http://schemas.openxmlformats.org/markup-compatibility/2006" xmlns:o="urn:schemas-microsoft-com:office:office" xmlns:r="http://schemas.openxmlformats.org/officeDocument/2006/relationships" xmlns:m="http://schemas.openxmlformats.org/officeDocument/2006/math" xmlns:v="urn:schemas-microsoft-com:vml" xmlns:wp14="http://schemas.microsoft.com/office/word/2010/wordprocessingDrawing" xmlns:wp="http://schemas.openxmlformats.org/drawingml/2006/wordprocessingDrawing" xmlns:w10="urn:schemas-microsoft-com:office:word" xmlns:w="http://schemas.openxmlformats.org/wordprocessingml/2006/main" xmlns:w14="http://schemas.microsoft.com/office/word/2010/wordml" xmlns:w15="http://schemas.microsoft.com/office/word/2012/wordml" xmlns:w16se="http://schemas.microsoft.com/office/word/2015/wordml/symex" xmlns:wpg="http://schemas.microsoft.com/office/word/2010/wordprocessingGroup" xmlns:wpi="http://schemas.microsoft.com/office/word/2010/wordprocessingInk" xmlns:wne="http://schemas.microsoft.com/office/word/2006/wordml" xmlns:wps="http://schemas.microsoft.com/office/word/2010/wordprocessingShape" mc:Ignorable="w14 w15 w16se wp14">
+<w:numbering xmlns:wpc="http://schemas.microsoft.com/office/word/2010/wordprocessingCanvas" xmlns:mc="http://schemas.openxmlformats.org/markup-compatibility/2006" xmlns:o="urn:schemas-microsoft-com:office:office" xmlns:r="http://schemas.openxmlformats.org/officeDocument/2006/relationships" xmlns:m="http://schemas.openxmlformats.org/officeDocument/2006/math" xmlns:v="urn:schemas-microsoft-com:vml" xmlns:wp14="http://schemas.microsoft.com/office/word/2010/wordprocessingDrawing" xmlns:wp="http://schemas.openxmlformats.org/drawingml/2006/wordprocessingDrawing" xmlns:w10="urn:schemas-microsoft-com:office:word" xmlns:w="http://schemas.openxmlformats.org/wordprocessingml/2006/main" xmlns:w14="http://schemas.microsoft.com/office/word/2010/wordml" xmlns:w15="http://schemas.microsoft.com/office/word/2012/wordml" xmlns:wpg="http://schemas.microsoft.com/office/word/2010/wordprocessingGroup" xmlns:wpi="http://schemas.microsoft.com/office/word/2010/wordprocessingInk" xmlns:wne="http://schemas.microsoft.com/office/word/2006/wordml" xmlns:wps="http://schemas.microsoft.com/office/word/2010/wordprocessingShape" mc:Ignorable="w14 w15 wp14">
   <w:abstractNum w:abstractNumId="0" w15:restartNumberingAfterBreak="0">
     <w:nsid w:val="3CCE6650"/>
     <w:multiLevelType w:val="hybridMultilevel"/>
@@ -990,7 +1025,7 @@
 </file>
 
 <file path=word/styles.xml><?xml version="1.0" encoding="utf-8"?>
-<w:styles xmlns:mc="http://schemas.openxmlformats.org/markup-compatibility/2006" xmlns:r="http://schemas.openxmlformats.org/officeDocument/2006/relationships" xmlns:w="http://schemas.openxmlformats.org/wordprocessingml/2006/main" xmlns:w14="http://schemas.microsoft.com/office/word/2010/wordml" xmlns:w15="http://schemas.microsoft.com/office/word/2012/wordml" xmlns:w16se="http://schemas.microsoft.com/office/word/2015/wordml/symex" mc:Ignorable="w14 w15 w16se">
+<w:styles xmlns:mc="http://schemas.openxmlformats.org/markup-compatibility/2006" xmlns:r="http://schemas.openxmlformats.org/officeDocument/2006/relationships" xmlns:w="http://schemas.openxmlformats.org/wordprocessingml/2006/main" xmlns:w14="http://schemas.microsoft.com/office/word/2010/wordml" xmlns:w15="http://schemas.microsoft.com/office/word/2012/wordml" mc:Ignorable="w14 w15">
   <w:docDefaults>
     <w:rPrDefault>
       <w:rPr>
@@ -1006,7 +1041,7 @@
       </w:pPr>
     </w:pPrDefault>
   </w:docDefaults>
-  <w:latentStyles w:defLockedState="0" w:defUIPriority="99" w:defSemiHidden="0" w:defUnhideWhenUsed="0" w:defQFormat="0" w:count="374">
+  <w:latentStyles w:defLockedState="0" w:defUIPriority="99" w:defSemiHidden="0" w:defUnhideWhenUsed="0" w:defQFormat="0" w:count="371">
     <w:lsdException w:name="Normal" w:uiPriority="0" w:qFormat="1"/>
     <w:lsdException w:name="heading 1" w:uiPriority="9" w:qFormat="1"/>
     <w:lsdException w:name="heading 2" w:semiHidden="1" w:uiPriority="9" w:unhideWhenUsed="1" w:qFormat="1"/>
@@ -1378,9 +1413,6 @@
     <w:lsdException w:name="List Table 5 Dark Accent 6" w:uiPriority="50"/>
     <w:lsdException w:name="List Table 6 Colorful Accent 6" w:uiPriority="51"/>
     <w:lsdException w:name="List Table 7 Colorful Accent 6" w:uiPriority="52"/>
-    <w:lsdException w:name="Mention" w:semiHidden="1" w:unhideWhenUsed="1"/>
-    <w:lsdException w:name="Smart Hyperlink" w:semiHidden="1" w:unhideWhenUsed="1"/>
-    <w:lsdException w:name="Hashtag" w:semiHidden="1" w:unhideWhenUsed="1"/>
   </w:latentStyles>
   <w:style w:type="paragraph" w:default="1" w:styleId="Normal">
     <w:name w:val="Normal"/>

</xml_diff>